<commit_message>
Project and venv started
</commit_message>
<xml_diff>
--- a/Reports/Task B.1.docx
+++ b/Reports/Task B.1.docx
@@ -72,6 +72,37 @@
     <w:p>
       <w:r>
         <w:t>Project files v0.1 and P1 downloaded and imported to Git successfully.</w:t>
+      </w:r>
+    </w:p>
+    <w:p>
+      <w:pPr>
+        <w:spacing w:before="240"/>
+      </w:pPr>
+      <w:r>
+        <w:t xml:space="preserve">Python 3.12.5 installed, including pip. </w:t>
+      </w:r>
+      <w:r>
+        <w:t xml:space="preserve">Project folder including virtual environment established. </w:t>
+      </w:r>
+      <w:r>
+        <w:t xml:space="preserve">Documentation on pip requirements files read. </w:t>
+      </w:r>
+    </w:p>
+    <w:p/>
+    <w:p>
+      <w:pPr>
+        <w:pStyle w:val="Heading2"/>
+      </w:pPr>
+      <w:r>
+        <w:t>Understand</w:t>
+      </w:r>
+      <w:r>
+        <w:t>ing</w:t>
+      </w:r>
+    </w:p>
+    <w:p>
+      <w:r>
+        <w:t xml:space="preserve">V0.1 initially imports various libraries for use in the codebase. </w:t>
       </w:r>
     </w:p>
     <w:sectPr>

</xml_diff>

<commit_message>
Ported example from P1 into 0.3
</commit_message>
<xml_diff>
--- a/Reports/Task B.1.docx
+++ b/Reports/Task B.1.docx
@@ -10,7 +10,7 @@
         <w:t xml:space="preserve">Task </w:t>
       </w:r>
       <w:r>
-        <w:t>2</w:t>
+        <w:t>3</w:t>
       </w:r>
       <w:r>
         <w:t xml:space="preserve"> Report</w:t>
@@ -44,14 +44,14 @@
           <w:sz w:val="22"/>
           <w:szCs w:val="22"/>
         </w:rPr>
-        <w:t>23</w:t>
+        <w:t>01/09</w:t>
       </w:r>
       <w:r>
         <w:rPr>
           <w:sz w:val="22"/>
           <w:szCs w:val="22"/>
         </w:rPr>
-        <w:t>/08/2024</w:t>
+        <w:t>/2024</w:t>
       </w:r>
     </w:p>
     <w:p/>
@@ -65,7 +65,13 @@
     </w:p>
     <w:p>
       <w:r>
-        <w:t>I am quite satisfied with my comments in the code. Some of the links I used for understanding external libraries include:</w:t>
+        <w:t xml:space="preserve">I am quite satisfied with my comments in the code. Some of the links I used for </w:t>
+      </w:r>
+      <w:r>
+        <w:t xml:space="preserve">tutorials and </w:t>
+      </w:r>
+      <w:r>
+        <w:t>understanding external libraries include:</w:t>
       </w:r>
     </w:p>
     <w:p>
@@ -74,7 +80,7 @@
           <w:rPr>
             <w:rStyle w:val="Hyperlink"/>
           </w:rPr>
-          <w:t>https://scikit-learn.org/stable/modules/generated/sklearn.model_selection.train_test_split.html</w:t>
+          <w:t>https://coderzcolumn.com/tutorials/data-science/candlestick-chart-in-python-mplfinance-plotly-bokeh#1</w:t>
         </w:r>
       </w:hyperlink>
     </w:p>
@@ -84,7 +90,7 @@
           <w:rPr>
             <w:rStyle w:val="Hyperlink"/>
           </w:rPr>
-          <w:t>https://pandas.pydata.org/docs/reference/api/pandas.DataFrame.dropna.html</w:t>
+          <w:t>https://matplotlib.org/stable/api/dates_api.html#matplotlib.dates.date2num</w:t>
         </w:r>
       </w:hyperlink>
     </w:p>
@@ -94,7 +100,7 @@
           <w:rPr>
             <w:rStyle w:val="Hyperlink"/>
           </w:rPr>
-          <w:t>https://pandas.pydata.org/docs/reference/api/pandas.Index.get_loc.html</w:t>
+          <w:t>https://stackoverflow.com/questions/61238162/why-cant-i-import-candlestick-ohlc-from-mplfinance</w:t>
         </w:r>
       </w:hyperlink>
     </w:p>
@@ -104,7 +110,57 @@
           <w:rPr>
             <w:rStyle w:val="Hyperlink"/>
           </w:rPr>
-          <w:t>https://www.w3schools.com/python/pandas/ref_df_fillna.asp</w:t>
+          <w:t>https://www.geeksforgeeks.org/how-to-create-a-candlestick-chart-in-matplotlib/</w:t>
+        </w:r>
+      </w:hyperlink>
+    </w:p>
+    <w:p>
+      <w:hyperlink r:id="rId8" w:history="1">
+        <w:r>
+          <w:rPr>
+            <w:rStyle w:val="Hyperlink"/>
+          </w:rPr>
+          <w:t>https://stackoverflow.com/questions/53943319/what-are-all-pandas-agg-functions</w:t>
+        </w:r>
+      </w:hyperlink>
+    </w:p>
+    <w:p>
+      <w:hyperlink r:id="rId9" w:history="1">
+        <w:r>
+          <w:rPr>
+            <w:rStyle w:val="Hyperlink"/>
+          </w:rPr>
+          <w:t>https://stackoverflow.com/questions/60940098/taking-first-and-last-value-in-a-rolling-window</w:t>
+        </w:r>
+      </w:hyperlink>
+    </w:p>
+    <w:p>
+      <w:hyperlink r:id="rId10" w:history="1">
+        <w:r>
+          <w:rPr>
+            <w:rStyle w:val="Hyperlink"/>
+          </w:rPr>
+          <w:t>https://pandas.pydata.org/docs/reference/api/pandas.DataFrame.iloc.html</w:t>
+        </w:r>
+      </w:hyperlink>
+    </w:p>
+    <w:p>
+      <w:hyperlink r:id="rId11" w:history="1">
+        <w:r>
+          <w:rPr>
+            <w:rStyle w:val="Hyperlink"/>
+          </w:rPr>
+          <w:t>https://www.geeksforgeeks.org/box-plot-in-python-using-matplotlib/</w:t>
+        </w:r>
+      </w:hyperlink>
+    </w:p>
+    <w:p>
+      <w:hyperlink r:id="rId12" w:history="1">
+        <w:r>
+          <w:rPr>
+            <w:rStyle w:val="Hyperlink"/>
+          </w:rPr>
+          <w:t>https://matplotlib.org/stable/api/_as_gen/matplotlib.pyplot.boxplot.html</w:t>
         </w:r>
       </w:hyperlink>
     </w:p>

</xml_diff>